<commit_message>
Stavebøf i use case-diagram
</commit_message>
<xml_diff>
--- a/Rapport og projektdokumentation/Projektdokumentation/Til review/1) Kravspecifikation.docx
+++ b/Rapport og projektdokumentation/Projektdokumentation/Til review/1) Kravspecifikation.docx
@@ -6,16 +6,16 @@
       <w:pPr>
         <w:pStyle w:val="Titel"/>
       </w:pPr>
+      <w:proofErr w:type="spellStart"/>
       <w:r>
         <w:t>SmartFridge</w:t>
       </w:r>
+      <w:proofErr w:type="spellEnd"/>
     </w:p>
     <w:p>
       <w:pPr>
         <w:pStyle w:val="Overskrift1"/>
       </w:pPr>
-      <w:bookmarkStart w:id="0" w:name="_GoBack"/>
-      <w:bookmarkEnd w:id="0"/>
       <w:r>
         <w:rPr>
           <w:rFonts w:eastAsia="Times New Roman"/>
@@ -36,7 +36,7 @@
           <w:noProof/>
           <w:lang w:eastAsia="da-DK"/>
         </w:rPr>
-        <w:object w:dxaOrig="9630" w:dyaOrig="8190">
+        <w:object w:dxaOrig="1440" w:dyaOrig="1440">
           <v:group id="_x0000_s1039" style="position:absolute;margin-left:208.05pt;margin-top:1.4pt;width:267.8pt;height:237pt;z-index:-251657216" coordorigin="5295,8085" coordsize="5356,4740" wrapcoords="-61 68 -61 21600 14279 21600 14279 20848 21479 19823 21539 68 -61 68">
             <v:shapetype id="_x0000_t75" coordsize="21600,21600" o:spt="75" o:preferrelative="t" path="m@4@5l@4@11@9@11@9@5xe" filled="f" stroked="f">
               <v:stroke joinstyle="miter"/>
@@ -109,15 +109,20 @@
                       <w:fldChar w:fldCharType="end"/>
                     </w:r>
                     <w:r>
-                      <w:t xml:space="preserve"> Aktørdiagram over SmartFridge</w:t>
+                      <w:t xml:space="preserve"> Aktørdiagram over </w:t>
                     </w:r>
+                    <w:proofErr w:type="spellStart"/>
+                    <w:r>
+                      <w:t>SmartFridge</w:t>
+                    </w:r>
+                    <w:proofErr w:type="spellEnd"/>
                   </w:p>
                 </w:txbxContent>
               </v:textbox>
             </v:shape>
             <w10:wrap type="tight"/>
           </v:group>
-          <o:OLEObject Type="Embed" ProgID="Visio.Drawing.15" ShapeID="_x0000_s1040" DrawAspect="Content" ObjectID="_1493484451" r:id="rId7"/>
+          <o:OLEObject Type="Embed" ProgID="Visio.Drawing.15" ShapeID="_x0000_s1040" DrawAspect="Content" ObjectID="_1493526479" r:id="rId7"/>
         </w:object>
       </w:r>
       <w:r>
@@ -145,7 +150,35 @@
         <w:rPr>
           <w:lang w:eastAsia="da-DK"/>
         </w:rPr>
-        <w:t xml:space="preserve"> viser use case-diagrammet med alle aktører og deres forhold til systemet SmartFridge.</w:t>
+        <w:t xml:space="preserve"> viser </w:t>
+      </w:r>
+      <w:proofErr w:type="spellStart"/>
+      <w:r>
+        <w:rPr>
+          <w:lang w:eastAsia="da-DK"/>
+        </w:rPr>
+        <w:t>use</w:t>
+      </w:r>
+      <w:proofErr w:type="spellEnd"/>
+      <w:r>
+        <w:rPr>
+          <w:lang w:eastAsia="da-DK"/>
+        </w:rPr>
+        <w:t xml:space="preserve"> case-diagrammet med alle aktører og deres forhold til systemet </w:t>
+      </w:r>
+      <w:proofErr w:type="spellStart"/>
+      <w:r>
+        <w:rPr>
+          <w:lang w:eastAsia="da-DK"/>
+        </w:rPr>
+        <w:t>SmartFridge</w:t>
+      </w:r>
+      <w:proofErr w:type="spellEnd"/>
+      <w:r>
+        <w:rPr>
+          <w:lang w:eastAsia="da-DK"/>
+        </w:rPr>
+        <w:t>.</w:t>
       </w:r>
     </w:p>
     <w:p>
@@ -542,7 +575,31 @@
               <w:spacing w:after="0"/>
             </w:pPr>
             <w:r>
-              <w:t>Den Eksterne Database er en database, der ligger på en webserver. Den har kun forbindelse til det lokale system når der synkroniseres (se Use Case 7), og fungerer som direkte database for web-app’en. Databasen får tilføjet, fjernet og redigeret data ved synkronisering, eller manipulationen kan foregå fra systemets web app.</w:t>
+              <w:t xml:space="preserve">Den Eksterne Database er en database, der ligger på en webserver. Den har kun forbindelse til det lokale system når der synkroniseres (se </w:t>
+            </w:r>
+            <w:proofErr w:type="spellStart"/>
+            <w:r>
+              <w:t>Use</w:t>
+            </w:r>
+            <w:proofErr w:type="spellEnd"/>
+            <w:r>
+              <w:t xml:space="preserve"> Case 7), og fungerer som direkte database for web-</w:t>
+            </w:r>
+            <w:proofErr w:type="spellStart"/>
+            <w:r>
+              <w:t>app’en</w:t>
+            </w:r>
+            <w:proofErr w:type="spellEnd"/>
+            <w:r>
+              <w:t xml:space="preserve">. Databasen får tilføjet, fjernet og redigeret data ved synkronisering, eller manipulationen kan foregå fra systemets web </w:t>
+            </w:r>
+            <w:proofErr w:type="spellStart"/>
+            <w:r>
+              <w:t>app</w:t>
+            </w:r>
+            <w:proofErr w:type="spellEnd"/>
+            <w:r>
+              <w:t>.</w:t>
             </w:r>
           </w:p>
         </w:tc>
@@ -579,13 +636,31 @@
           <w:lang w:eastAsia="ar-SA"/>
         </w:rPr>
       </w:pPr>
+      <w:proofErr w:type="spellStart"/>
       <w:r>
         <w:rPr>
           <w:rFonts w:eastAsia="SimSun"/>
           <w:lang w:eastAsia="ar-SA"/>
         </w:rPr>
-        <w:t>Fridge app</w:t>
-      </w:r>
+        <w:t>Fridge</w:t>
+      </w:r>
+      <w:proofErr w:type="spellEnd"/>
+      <w:r>
+        <w:rPr>
+          <w:rFonts w:eastAsia="SimSun"/>
+          <w:lang w:eastAsia="ar-SA"/>
+        </w:rPr>
+        <w:t xml:space="preserve"> </w:t>
+      </w:r>
+      <w:proofErr w:type="spellStart"/>
+      <w:r>
+        <w:rPr>
+          <w:rFonts w:eastAsia="SimSun"/>
+          <w:lang w:eastAsia="ar-SA"/>
+        </w:rPr>
+        <w:t>app</w:t>
+      </w:r>
+      <w:proofErr w:type="spellEnd"/>
     </w:p>
     <w:p>
       <w:pPr>
@@ -593,11 +668,33 @@
           <w:lang w:eastAsia="ar-SA"/>
         </w:rPr>
       </w:pPr>
+      <w:proofErr w:type="spellStart"/>
       <w:r>
         <w:rPr>
           <w:lang w:eastAsia="ar-SA"/>
         </w:rPr>
-        <w:t>Fridge app er den lokale del af systemet, og dækker over den lokale brugergrænseflade, samt den lokale database.</w:t>
+        <w:t>Fridge</w:t>
+      </w:r>
+      <w:proofErr w:type="spellEnd"/>
+      <w:r>
+        <w:rPr>
+          <w:lang w:eastAsia="ar-SA"/>
+        </w:rPr>
+        <w:t xml:space="preserve"> </w:t>
+      </w:r>
+      <w:proofErr w:type="spellStart"/>
+      <w:r>
+        <w:rPr>
+          <w:lang w:eastAsia="ar-SA"/>
+        </w:rPr>
+        <w:t>app</w:t>
+      </w:r>
+      <w:proofErr w:type="spellEnd"/>
+      <w:r>
+        <w:rPr>
+          <w:lang w:eastAsia="ar-SA"/>
+        </w:rPr>
+        <w:t xml:space="preserve"> er den lokale del af systemet, og dækker over den lokale brugergrænseflade, samt den lokale database.</w:t>
       </w:r>
     </w:p>
     <w:p>
@@ -608,18 +705,27 @@
           <w:lang w:eastAsia="ar-SA"/>
         </w:rPr>
       </w:pPr>
-      <w:bookmarkStart w:id="1" w:name="OLE_LINK1"/>
-      <w:bookmarkStart w:id="2" w:name="OLE_LINK2"/>
+      <w:bookmarkStart w:id="0" w:name="OLE_LINK1"/>
+      <w:bookmarkStart w:id="1" w:name="OLE_LINK2"/>
       <w:r>
         <w:rPr>
           <w:rFonts w:eastAsia="SimSun"/>
           <w:lang w:eastAsia="ar-SA"/>
         </w:rPr>
-        <w:t>Web app</w:t>
-      </w:r>
-    </w:p>
+        <w:t xml:space="preserve">Web </w:t>
+      </w:r>
+      <w:proofErr w:type="spellStart"/>
+      <w:r>
+        <w:rPr>
+          <w:rFonts w:eastAsia="SimSun"/>
+          <w:lang w:eastAsia="ar-SA"/>
+        </w:rPr>
+        <w:t>app</w:t>
+      </w:r>
+      <w:proofErr w:type="spellEnd"/>
+    </w:p>
+    <w:bookmarkEnd w:id="0"/>
     <w:bookmarkEnd w:id="1"/>
-    <w:bookmarkEnd w:id="2"/>
     <w:p>
       <w:pPr>
         <w:rPr>
@@ -630,7 +736,21 @@
         <w:rPr>
           <w:lang w:eastAsia="ar-SA"/>
         </w:rPr>
-        <w:t xml:space="preserve">Web app er den eksterne del af systemet, og dækker over websitet. </w:t>
+        <w:t xml:space="preserve">Web </w:t>
+      </w:r>
+      <w:proofErr w:type="spellStart"/>
+      <w:r>
+        <w:rPr>
+          <w:lang w:eastAsia="ar-SA"/>
+        </w:rPr>
+        <w:t>app</w:t>
+      </w:r>
+      <w:proofErr w:type="spellEnd"/>
+      <w:r>
+        <w:rPr>
+          <w:lang w:eastAsia="ar-SA"/>
+        </w:rPr>
+        <w:t xml:space="preserve"> er den eksterne del af systemet, og dækker over websitet. </w:t>
       </w:r>
     </w:p>
     <w:p>
@@ -655,7 +775,21 @@
         <w:rPr>
           <w:lang w:eastAsia="ar-SA"/>
         </w:rPr>
-        <w:t>Begrebet dækker over de mest basale funktionaliteter, som gør at systemet er sammenhængende og brugbart. Disse funktionaliteter er repræsenteret ved use cases 1-5.</w:t>
+        <w:t xml:space="preserve">Begrebet dækker over de mest basale funktionaliteter, som gør at systemet er sammenhængende og brugbart. Disse funktionaliteter er repræsenteret ved </w:t>
+      </w:r>
+      <w:proofErr w:type="spellStart"/>
+      <w:r>
+        <w:rPr>
+          <w:lang w:eastAsia="ar-SA"/>
+        </w:rPr>
+        <w:t>use</w:t>
+      </w:r>
+      <w:proofErr w:type="spellEnd"/>
+      <w:r>
+        <w:rPr>
+          <w:lang w:eastAsia="ar-SA"/>
+        </w:rPr>
+        <w:t xml:space="preserve"> cases 1-5.</w:t>
       </w:r>
     </w:p>
     <w:p>
@@ -702,13 +836,26 @@
       <w:pPr>
         <w:pStyle w:val="Overskrift2"/>
       </w:pPr>
-      <w:r>
-        <w:t>Use cases</w:t>
-      </w:r>
-    </w:p>
-    <w:p>
-      <w:r>
-        <w:t>For alle use cases gælder det, at i enhver undermenu, findes der altid mulighed for at vende tilbage til hovedmenuen.</w:t>
+      <w:proofErr w:type="spellStart"/>
+      <w:r>
+        <w:t>Use</w:t>
+      </w:r>
+      <w:proofErr w:type="spellEnd"/>
+      <w:r>
+        <w:t xml:space="preserve"> cases</w:t>
+      </w:r>
+    </w:p>
+    <w:p>
+      <w:r>
+        <w:t xml:space="preserve">For alle </w:t>
+      </w:r>
+      <w:proofErr w:type="spellStart"/>
+      <w:r>
+        <w:t>use</w:t>
+      </w:r>
+      <w:proofErr w:type="spellEnd"/>
+      <w:r>
+        <w:t xml:space="preserve"> cases gælder det, at i enhver undermenu, findes der altid mulighed for at vende tilbage til hovedmenuen.</w:t>
       </w:r>
     </w:p>
     <w:p>
@@ -720,13 +867,15 @@
         <w:t xml:space="preserve"> </w:t>
       </w:r>
       <w:r>
-        <w:object w:dxaOrig="7966" w:dyaOrig="7110">
+        <w:object w:dxaOrig="7965" w:dyaOrig="7110">
           <v:shape id="_x0000_i1025" type="#_x0000_t75" style="width:327.75pt;height:292.5pt" o:ole="">
             <v:imagedata r:id="rId8" o:title=""/>
           </v:shape>
-          <o:OLEObject Type="Embed" ProgID="Visio.Drawing.15" ShapeID="_x0000_i1025" DrawAspect="Content" ObjectID="_1493484450" r:id="rId9"/>
+          <o:OLEObject Type="Embed" ProgID="Visio.Drawing.15" ShapeID="_x0000_i1025" DrawAspect="Content" ObjectID="_1493526478" r:id="rId9"/>
         </w:object>
       </w:r>
+      <w:bookmarkStart w:id="2" w:name="_GoBack"/>
+      <w:bookmarkEnd w:id="2"/>
     </w:p>
     <w:p>
       <w:pPr>
@@ -4224,6 +4373,7 @@
           <w:id w:val="1223941182"/>
           <w:citation/>
         </w:sdtPr>
+        <w:sdtEndPr/>
         <w:sdtContent>
           <w:r>
             <w:fldChar w:fldCharType="begin"/>
@@ -4723,6 +4873,7 @@
           <w:id w:val="907810281"/>
           <w:citation/>
         </w:sdtPr>
+        <w:sdtEndPr/>
         <w:sdtContent>
           <w:r>
             <w:fldChar w:fldCharType="begin"/>
@@ -7250,7 +7401,7 @@
 </file>
 
 <file path=customXml/itemProps1.xml><?xml version="1.0" encoding="utf-8"?>
-<ds:datastoreItem xmlns:ds="http://schemas.openxmlformats.org/officeDocument/2006/customXml" ds:itemID="{32DCC0EE-1720-42AA-BDE1-00850BCC7F18}">
+<ds:datastoreItem xmlns:ds="http://schemas.openxmlformats.org/officeDocument/2006/customXml" ds:itemID="{737A1E8D-BD0F-4DA0-B2FB-C4AF029C00FA}">
   <ds:schemaRefs>
     <ds:schemaRef ds:uri="http://schemas.openxmlformats.org/officeDocument/2006/bibliography"/>
   </ds:schemaRefs>

</xml_diff>

<commit_message>
UC1 havde "UC1: Opstart af applikation" som forudsætning, en UC som vi droppede, da den var for basal.
</commit_message>
<xml_diff>
--- a/Rapport og projektdokumentation/Projektdokumentation/Til review/1) Kravspecifikation.docx
+++ b/Rapport og projektdokumentation/Projektdokumentation/Til review/1) Kravspecifikation.docx
@@ -6,11 +6,9 @@
       <w:pPr>
         <w:pStyle w:val="Titel"/>
       </w:pPr>
-      <w:proofErr w:type="spellStart"/>
       <w:r>
         <w:t>SmartFridge</w:t>
       </w:r>
-      <w:proofErr w:type="spellEnd"/>
     </w:p>
     <w:p>
       <w:pPr>
@@ -109,20 +107,15 @@
                       <w:fldChar w:fldCharType="end"/>
                     </w:r>
                     <w:r>
-                      <w:t xml:space="preserve"> Aktørdiagram over </w:t>
+                      <w:t xml:space="preserve"> Aktørdiagram over SmartFridge</w:t>
                     </w:r>
-                    <w:proofErr w:type="spellStart"/>
-                    <w:r>
-                      <w:t>SmartFridge</w:t>
-                    </w:r>
-                    <w:proofErr w:type="spellEnd"/>
                   </w:p>
                 </w:txbxContent>
               </v:textbox>
             </v:shape>
             <w10:wrap type="tight"/>
           </v:group>
-          <o:OLEObject Type="Embed" ProgID="Visio.Drawing.15" ShapeID="_x0000_s1040" DrawAspect="Content" ObjectID="_1493526479" r:id="rId7"/>
+          <o:OLEObject Type="Embed" ProgID="Visio.Drawing.15" ShapeID="_x0000_s1040" DrawAspect="Content" ObjectID="_1493526589" r:id="rId7"/>
         </w:object>
       </w:r>
       <w:r>
@@ -150,35 +143,7 @@
         <w:rPr>
           <w:lang w:eastAsia="da-DK"/>
         </w:rPr>
-        <w:t xml:space="preserve"> viser </w:t>
-      </w:r>
-      <w:proofErr w:type="spellStart"/>
-      <w:r>
-        <w:rPr>
-          <w:lang w:eastAsia="da-DK"/>
-        </w:rPr>
-        <w:t>use</w:t>
-      </w:r>
-      <w:proofErr w:type="spellEnd"/>
-      <w:r>
-        <w:rPr>
-          <w:lang w:eastAsia="da-DK"/>
-        </w:rPr>
-        <w:t xml:space="preserve"> case-diagrammet med alle aktører og deres forhold til systemet </w:t>
-      </w:r>
-      <w:proofErr w:type="spellStart"/>
-      <w:r>
-        <w:rPr>
-          <w:lang w:eastAsia="da-DK"/>
-        </w:rPr>
-        <w:t>SmartFridge</w:t>
-      </w:r>
-      <w:proofErr w:type="spellEnd"/>
-      <w:r>
-        <w:rPr>
-          <w:lang w:eastAsia="da-DK"/>
-        </w:rPr>
-        <w:t>.</w:t>
+        <w:t xml:space="preserve"> viser use case-diagrammet med alle aktører og deres forhold til systemet SmartFridge.</w:t>
       </w:r>
     </w:p>
     <w:p>
@@ -575,31 +540,7 @@
               <w:spacing w:after="0"/>
             </w:pPr>
             <w:r>
-              <w:t xml:space="preserve">Den Eksterne Database er en database, der ligger på en webserver. Den har kun forbindelse til det lokale system når der synkroniseres (se </w:t>
-            </w:r>
-            <w:proofErr w:type="spellStart"/>
-            <w:r>
-              <w:t>Use</w:t>
-            </w:r>
-            <w:proofErr w:type="spellEnd"/>
-            <w:r>
-              <w:t xml:space="preserve"> Case 7), og fungerer som direkte database for web-</w:t>
-            </w:r>
-            <w:proofErr w:type="spellStart"/>
-            <w:r>
-              <w:t>app’en</w:t>
-            </w:r>
-            <w:proofErr w:type="spellEnd"/>
-            <w:r>
-              <w:t xml:space="preserve">. Databasen får tilføjet, fjernet og redigeret data ved synkronisering, eller manipulationen kan foregå fra systemets web </w:t>
-            </w:r>
-            <w:proofErr w:type="spellStart"/>
-            <w:r>
-              <w:t>app</w:t>
-            </w:r>
-            <w:proofErr w:type="spellEnd"/>
-            <w:r>
-              <w:t>.</w:t>
+              <w:t>Den Eksterne Database er en database, der ligger på en webserver. Den har kun forbindelse til det lokale system når der synkroniseres (se Use Case 7), og fungerer som direkte database for web-app’en. Databasen får tilføjet, fjernet og redigeret data ved synkronisering, eller manipulationen kan foregå fra systemets web app.</w:t>
             </w:r>
           </w:p>
         </w:tc>
@@ -636,31 +577,13 @@
           <w:lang w:eastAsia="ar-SA"/>
         </w:rPr>
       </w:pPr>
-      <w:proofErr w:type="spellStart"/>
       <w:r>
         <w:rPr>
           <w:rFonts w:eastAsia="SimSun"/>
           <w:lang w:eastAsia="ar-SA"/>
         </w:rPr>
-        <w:t>Fridge</w:t>
-      </w:r>
-      <w:proofErr w:type="spellEnd"/>
-      <w:r>
-        <w:rPr>
-          <w:rFonts w:eastAsia="SimSun"/>
-          <w:lang w:eastAsia="ar-SA"/>
-        </w:rPr>
-        <w:t xml:space="preserve"> </w:t>
-      </w:r>
-      <w:proofErr w:type="spellStart"/>
-      <w:r>
-        <w:rPr>
-          <w:rFonts w:eastAsia="SimSun"/>
-          <w:lang w:eastAsia="ar-SA"/>
-        </w:rPr>
-        <w:t>app</w:t>
-      </w:r>
-      <w:proofErr w:type="spellEnd"/>
+        <w:t>Fridge app</w:t>
+      </w:r>
     </w:p>
     <w:p>
       <w:pPr>
@@ -668,33 +591,11 @@
           <w:lang w:eastAsia="ar-SA"/>
         </w:rPr>
       </w:pPr>
-      <w:proofErr w:type="spellStart"/>
       <w:r>
         <w:rPr>
           <w:lang w:eastAsia="ar-SA"/>
         </w:rPr>
-        <w:t>Fridge</w:t>
-      </w:r>
-      <w:proofErr w:type="spellEnd"/>
-      <w:r>
-        <w:rPr>
-          <w:lang w:eastAsia="ar-SA"/>
-        </w:rPr>
-        <w:t xml:space="preserve"> </w:t>
-      </w:r>
-      <w:proofErr w:type="spellStart"/>
-      <w:r>
-        <w:rPr>
-          <w:lang w:eastAsia="ar-SA"/>
-        </w:rPr>
-        <w:t>app</w:t>
-      </w:r>
-      <w:proofErr w:type="spellEnd"/>
-      <w:r>
-        <w:rPr>
-          <w:lang w:eastAsia="ar-SA"/>
-        </w:rPr>
-        <w:t xml:space="preserve"> er den lokale del af systemet, og dækker over den lokale brugergrænseflade, samt den lokale database.</w:t>
+        <w:t>Fridge app er den lokale del af systemet, og dækker over den lokale brugergrænseflade, samt den lokale database.</w:t>
       </w:r>
     </w:p>
     <w:p>
@@ -712,17 +613,8 @@
           <w:rFonts w:eastAsia="SimSun"/>
           <w:lang w:eastAsia="ar-SA"/>
         </w:rPr>
-        <w:t xml:space="preserve">Web </w:t>
-      </w:r>
-      <w:proofErr w:type="spellStart"/>
-      <w:r>
-        <w:rPr>
-          <w:rFonts w:eastAsia="SimSun"/>
-          <w:lang w:eastAsia="ar-SA"/>
-        </w:rPr>
-        <w:t>app</w:t>
-      </w:r>
-      <w:proofErr w:type="spellEnd"/>
+        <w:t>Web app</w:t>
+      </w:r>
     </w:p>
     <w:bookmarkEnd w:id="0"/>
     <w:bookmarkEnd w:id="1"/>
@@ -736,21 +628,7 @@
         <w:rPr>
           <w:lang w:eastAsia="ar-SA"/>
         </w:rPr>
-        <w:t xml:space="preserve">Web </w:t>
-      </w:r>
-      <w:proofErr w:type="spellStart"/>
-      <w:r>
-        <w:rPr>
-          <w:lang w:eastAsia="ar-SA"/>
-        </w:rPr>
-        <w:t>app</w:t>
-      </w:r>
-      <w:proofErr w:type="spellEnd"/>
-      <w:r>
-        <w:rPr>
-          <w:lang w:eastAsia="ar-SA"/>
-        </w:rPr>
-        <w:t xml:space="preserve"> er den eksterne del af systemet, og dækker over websitet. </w:t>
+        <w:t xml:space="preserve">Web app er den eksterne del af systemet, og dækker over websitet. </w:t>
       </w:r>
     </w:p>
     <w:p>
@@ -775,21 +653,7 @@
         <w:rPr>
           <w:lang w:eastAsia="ar-SA"/>
         </w:rPr>
-        <w:t xml:space="preserve">Begrebet dækker over de mest basale funktionaliteter, som gør at systemet er sammenhængende og brugbart. Disse funktionaliteter er repræsenteret ved </w:t>
-      </w:r>
-      <w:proofErr w:type="spellStart"/>
-      <w:r>
-        <w:rPr>
-          <w:lang w:eastAsia="ar-SA"/>
-        </w:rPr>
-        <w:t>use</w:t>
-      </w:r>
-      <w:proofErr w:type="spellEnd"/>
-      <w:r>
-        <w:rPr>
-          <w:lang w:eastAsia="ar-SA"/>
-        </w:rPr>
-        <w:t xml:space="preserve"> cases 1-5.</w:t>
+        <w:t>Begrebet dækker over de mest basale funktionaliteter, som gør at systemet er sammenhængende og brugbart. Disse funktionaliteter er repræsenteret ved use cases 1-5.</w:t>
       </w:r>
     </w:p>
     <w:p>
@@ -836,26 +700,13 @@
       <w:pPr>
         <w:pStyle w:val="Overskrift2"/>
       </w:pPr>
-      <w:proofErr w:type="spellStart"/>
-      <w:r>
-        <w:t>Use</w:t>
-      </w:r>
-      <w:proofErr w:type="spellEnd"/>
-      <w:r>
-        <w:t xml:space="preserve"> cases</w:t>
-      </w:r>
-    </w:p>
-    <w:p>
-      <w:r>
-        <w:t xml:space="preserve">For alle </w:t>
-      </w:r>
-      <w:proofErr w:type="spellStart"/>
-      <w:r>
-        <w:t>use</w:t>
-      </w:r>
-      <w:proofErr w:type="spellEnd"/>
-      <w:r>
-        <w:t xml:space="preserve"> cases gælder det, at i enhver undermenu, findes der altid mulighed for at vende tilbage til hovedmenuen.</w:t>
+      <w:r>
+        <w:t>Use cases</w:t>
+      </w:r>
+    </w:p>
+    <w:p>
+      <w:r>
+        <w:t>For alle use cases gælder det, at i enhver undermenu, findes der altid mulighed for at vende tilbage til hovedmenuen.</w:t>
       </w:r>
     </w:p>
     <w:p>
@@ -871,11 +722,9 @@
           <v:shape id="_x0000_i1025" type="#_x0000_t75" style="width:327.75pt;height:292.5pt" o:ole="">
             <v:imagedata r:id="rId8" o:title=""/>
           </v:shape>
-          <o:OLEObject Type="Embed" ProgID="Visio.Drawing.15" ShapeID="_x0000_i1025" DrawAspect="Content" ObjectID="_1493526478" r:id="rId9"/>
+          <o:OLEObject Type="Embed" ProgID="Visio.Drawing.15" ShapeID="_x0000_i1025" DrawAspect="Content" ObjectID="_1493526588" r:id="rId9"/>
         </w:object>
       </w:r>
-      <w:bookmarkStart w:id="2" w:name="_GoBack"/>
-      <w:bookmarkEnd w:id="2"/>
     </w:p>
     <w:p>
       <w:pPr>
@@ -1271,8 +1120,10 @@
                 <w:rFonts w:asciiTheme="minorHAnsi" w:hAnsiTheme="minorHAnsi"/>
                 <w:sz w:val="22"/>
               </w:rPr>
-              <w:t>UC1: Opstart af applikation</w:t>
-            </w:r>
+              <w:t>Applikationen er startet</w:t>
+            </w:r>
+            <w:bookmarkStart w:id="2" w:name="_GoBack"/>
+            <w:bookmarkEnd w:id="2"/>
           </w:p>
         </w:tc>
       </w:tr>
@@ -7401,7 +7252,7 @@
 </file>
 
 <file path=customXml/itemProps1.xml><?xml version="1.0" encoding="utf-8"?>
-<ds:datastoreItem xmlns:ds="http://schemas.openxmlformats.org/officeDocument/2006/customXml" ds:itemID="{737A1E8D-BD0F-4DA0-B2FB-C4AF029C00FA}">
+<ds:datastoreItem xmlns:ds="http://schemas.openxmlformats.org/officeDocument/2006/customXml" ds:itemID="{CBFFE96B-F3E0-43BE-AB4B-50E7D9411819}">
   <ds:schemaRefs>
     <ds:schemaRef ds:uri="http://schemas.openxmlformats.org/officeDocument/2006/bibliography"/>
   </ds:schemaRefs>

</xml_diff>

<commit_message>
Rettet reference fra hjemmeside til bilag
</commit_message>
<xml_diff>
--- a/Rapport og projektdokumentation/Projektdokumentation/Til review/1) Kravspecifikation.docx
+++ b/Rapport og projektdokumentation/Projektdokumentation/Til review/1) Kravspecifikation.docx
@@ -115,7 +115,7 @@
             </v:shape>
             <w10:wrap type="tight"/>
           </v:group>
-          <o:OLEObject Type="Embed" ProgID="Visio.Drawing.15" ShapeID="_x0000_s1040" DrawAspect="Content" ObjectID="_1493526589" r:id="rId7"/>
+          <o:OLEObject Type="Embed" ProgID="Visio.Drawing.15" ShapeID="_x0000_s1040" DrawAspect="Content" ObjectID="_1493526795" r:id="rId7"/>
         </w:object>
       </w:r>
       <w:r>
@@ -722,7 +722,7 @@
           <v:shape id="_x0000_i1025" type="#_x0000_t75" style="width:327.75pt;height:292.5pt" o:ole="">
             <v:imagedata r:id="rId8" o:title=""/>
           </v:shape>
-          <o:OLEObject Type="Embed" ProgID="Visio.Drawing.15" ShapeID="_x0000_i1025" DrawAspect="Content" ObjectID="_1493526588" r:id="rId9"/>
+          <o:OLEObject Type="Embed" ProgID="Visio.Drawing.15" ShapeID="_x0000_i1025" DrawAspect="Content" ObjectID="_1493526794" r:id="rId9"/>
         </w:object>
       </w:r>
     </w:p>
@@ -1122,8 +1122,6 @@
               </w:rPr>
               <w:t>Applikationen er startet</w:t>
             </w:r>
-            <w:bookmarkStart w:id="2" w:name="_GoBack"/>
-            <w:bookmarkEnd w:id="2"/>
           </w:p>
         </w:tc>
       </w:tr>
@@ -1218,8 +1216,8 @@
                 <w:sz w:val="22"/>
               </w:rPr>
             </w:pPr>
-            <w:bookmarkStart w:id="3" w:name="OLE_LINK15"/>
-            <w:bookmarkStart w:id="4" w:name="OLE_LINK16"/>
+            <w:bookmarkStart w:id="2" w:name="OLE_LINK15"/>
+            <w:bookmarkStart w:id="3" w:name="OLE_LINK16"/>
             <w:r>
               <w:rPr>
                 <w:rFonts w:asciiTheme="minorHAnsi" w:hAnsiTheme="minorHAnsi"/>
@@ -1281,8 +1279,8 @@
               </w:rPr>
               <w:t>En liste over nuværende varer i køleskabet, samt mængden af disse, vises på skærmen.</w:t>
             </w:r>
+            <w:bookmarkEnd w:id="2"/>
             <w:bookmarkEnd w:id="3"/>
-            <w:bookmarkEnd w:id="4"/>
           </w:p>
         </w:tc>
       </w:tr>
@@ -1303,8 +1301,8 @@
                 <w:sz w:val="22"/>
               </w:rPr>
             </w:pPr>
-            <w:bookmarkStart w:id="5" w:name="OLE_LINK24"/>
-            <w:bookmarkStart w:id="6" w:name="OLE_LINK25"/>
+            <w:bookmarkStart w:id="4" w:name="OLE_LINK24"/>
+            <w:bookmarkStart w:id="5" w:name="OLE_LINK25"/>
             <w:r>
               <w:rPr>
                 <w:rFonts w:asciiTheme="minorHAnsi" w:hAnsiTheme="minorHAnsi"/>
@@ -1433,8 +1431,8 @@
           </w:p>
         </w:tc>
       </w:tr>
+      <w:bookmarkEnd w:id="4"/>
       <w:bookmarkEnd w:id="5"/>
-      <w:bookmarkEnd w:id="6"/>
     </w:tbl>
     <w:p>
       <w:pPr>
@@ -2058,8 +2056,8 @@
                 <w:szCs w:val="22"/>
               </w:rPr>
             </w:pPr>
-            <w:bookmarkStart w:id="7" w:name="OLE_LINK20"/>
-            <w:bookmarkStart w:id="8" w:name="OLE_LINK21"/>
+            <w:bookmarkStart w:id="6" w:name="OLE_LINK20"/>
+            <w:bookmarkStart w:id="7" w:name="OLE_LINK21"/>
             <w:r>
               <w:rPr>
                 <w:rFonts w:asciiTheme="minorHAnsi" w:hAnsiTheme="minorHAnsi"/>
@@ -2069,8 +2067,8 @@
               </w:rPr>
               <w:t>[Alternativt flow 7.a: Bruger trykker på "Tilføj"]</w:t>
             </w:r>
+            <w:bookmarkEnd w:id="6"/>
             <w:bookmarkEnd w:id="7"/>
-            <w:bookmarkEnd w:id="8"/>
           </w:p>
           <w:p>
             <w:pPr>
@@ -4719,33 +4717,11 @@
       <w:r>
         <w:t>Alle krav er specificeret ud fra Lenovo Yoga 2 Pro</w:t>
       </w:r>
-      <w:sdt>
-        <w:sdtPr>
-          <w:id w:val="907810281"/>
-          <w:citation/>
-        </w:sdtPr>
-        <w:sdtEndPr/>
-        <w:sdtContent>
-          <w:r>
-            <w:fldChar w:fldCharType="begin"/>
-          </w:r>
-          <w:r>
-            <w:instrText xml:space="preserve"> CITATION Wup14 \l 1030 </w:instrText>
-          </w:r>
-          <w:r>
-            <w:fldChar w:fldCharType="separate"/>
-          </w:r>
-          <w:r>
-            <w:rPr>
-              <w:noProof/>
-            </w:rPr>
-            <w:t xml:space="preserve"> (Wupti.com, 2014)</w:t>
-          </w:r>
-          <w:r>
-            <w:fldChar w:fldCharType="end"/>
-          </w:r>
-        </w:sdtContent>
-      </w:sdt>
+      <w:r>
+        <w:t xml:space="preserve"> (bilag XX)</w:t>
+      </w:r>
+      <w:bookmarkStart w:id="8" w:name="_GoBack"/>
+      <w:bookmarkEnd w:id="8"/>
       <w:r>
         <w:t xml:space="preserve"> som platform.</w:t>
       </w:r>
@@ -7252,7 +7228,7 @@
 </file>
 
 <file path=customXml/itemProps1.xml><?xml version="1.0" encoding="utf-8"?>
-<ds:datastoreItem xmlns:ds="http://schemas.openxmlformats.org/officeDocument/2006/customXml" ds:itemID="{CBFFE96B-F3E0-43BE-AB4B-50E7D9411819}">
+<ds:datastoreItem xmlns:ds="http://schemas.openxmlformats.org/officeDocument/2006/customXml" ds:itemID="{1F7FB553-5682-43B5-A24D-91C34C07B75D}">
   <ds:schemaRefs>
     <ds:schemaRef ds:uri="http://schemas.openxmlformats.org/officeDocument/2006/bibliography"/>
   </ds:schemaRefs>

</xml_diff>